<commit_message>
adicionada uma nova musica
</commit_message>
<xml_diff>
--- a/musicas.docx
+++ b/musicas.docx
@@ -4,46 +4,29 @@
   <w:body>
     <w:p>
       <w:r>
-        <w:t xml:space="preserve">Travis Scott – </w:t>
+        <w:t>Travis Scott – My eyes</w:t>
       </w:r>
-      <w:proofErr w:type="spellStart"/>
-      <w:r>
-        <w:t>My</w:t>
-      </w:r>
-      <w:proofErr w:type="spellEnd"/>
-      <w:r>
-        <w:t xml:space="preserve"> </w:t>
-      </w:r>
-      <w:proofErr w:type="spellStart"/>
-      <w:r>
-        <w:t>eyes</w:t>
-      </w:r>
-      <w:proofErr w:type="spellEnd"/>
     </w:p>
     <w:p>
       <w:r>
-        <w:t xml:space="preserve">Linkin Park – </w:t>
+        <w:t>Linkin Park – Crawling</w:t>
       </w:r>
-      <w:proofErr w:type="spellStart"/>
-      <w:r>
-        <w:t>Crawling</w:t>
-      </w:r>
-      <w:proofErr w:type="spellEnd"/>
     </w:p>
     <w:p>
       <w:r>
-        <w:t xml:space="preserve">Calcinha Preta – Liga </w:t>
-      </w:r>
-      <w:proofErr w:type="gramStart"/>
-      <w:r>
-        <w:t>pra</w:t>
-      </w:r>
-      <w:proofErr w:type="gramEnd"/>
-      <w:r>
-        <w:t xml:space="preserve"> mim</w:t>
+        <w:t>Calcinha Preta – Liga pra mim</w:t>
       </w:r>
     </w:p>
-    <w:p/>
+    <w:p>
+      <w:pPr>
+        <w:rPr>
+          <w:u w:val="single"/>
+        </w:rPr>
+      </w:pPr>
+      <w:r>
+        <w:t>Don Toliver – After Party</w:t>
+      </w:r>
+    </w:p>
     <w:sectPr>
       <w:pgSz w:w="11906" w:h="16838"/>
       <w:pgMar w:top="1417" w:right="1701" w:bottom="1417" w:left="1701" w:header="708" w:footer="708" w:gutter="0"/>

</xml_diff>